<commit_message>
Updated Files for Systemtest #65 #62
</commit_message>
<xml_diff>
--- a/Basisverzeichnis/trunk/04_Test/TestFiles/Darstellungen_ImportReport.docx
+++ b/Basisverzeichnis/trunk/04_Test/TestFiles/Darstellungen_ImportReport.docx
@@ -168,6 +168,7 @@
       </w:pPr>
       <w:r>
         <w:rPr>
+          <w:noProof/>
           <w:sz w:val="20"/>
           <w:szCs w:val="20"/>
         </w:rPr>
@@ -223,6 +224,7 @@
           <w:ilvl w:val="0"/>
           <w:numId w:val="14"/>
         </w:numPr>
+        <w:jc w:val="left"/>
         <w:rPr>
           <w:sz w:val="20"/>
           <w:szCs w:val="20"/>
@@ -233,11 +235,24 @@
           <w:sz w:val="20"/>
           <w:szCs w:val="20"/>
         </w:rPr>
-        <w:t>UseCase_MehrfacherUseCase.docx</w:t>
+        <w:t>UseCase_MehrfacheUseCaseKennung.docx</w:t>
       </w:r>
-    </w:p>
-    <w:p>
-      <w:pPr>
+      <w:bookmarkStart w:id="0" w:name="_GoBack"/>
+      <w:bookmarkEnd w:id="0"/>
+    </w:p>
+    <w:p>
+      <w:pPr>
+        <w:ind w:left="360"/>
+        <w:jc w:val="left"/>
+        <w:rPr>
+          <w:sz w:val="20"/>
+          <w:szCs w:val="20"/>
+        </w:rPr>
+      </w:pPr>
+    </w:p>
+    <w:p>
+      <w:pPr>
+        <w:ind w:left="360"/>
         <w:rPr>
           <w:sz w:val="20"/>
           <w:szCs w:val="20"/>
@@ -245,11 +260,10 @@
       </w:pPr>
       <w:r>
         <w:rPr>
-          <w:sz w:val="20"/>
-          <w:szCs w:val="20"/>
+          <w:noProof/>
         </w:rPr>
         <w:drawing>
-          <wp:inline distT="0" distB="0" distL="0" distR="0" wp14:anchorId="5B7B42D4" wp14:editId="22BF9962">
+          <wp:inline distT="0" distB="0" distL="0" distR="0" wp14:anchorId="6309469D" wp14:editId="75E6DC49">
             <wp:extent cx="3440767" cy="2290046"/>
             <wp:effectExtent l="0" t="0" r="7620" b="0"/>
             <wp:docPr id="5" name="Grafik 5"/>
@@ -284,8 +298,6 @@
           </wp:inline>
         </w:drawing>
       </w:r>
-      <w:bookmarkStart w:id="0" w:name="_GoBack"/>
-      <w:bookmarkEnd w:id="0"/>
     </w:p>
     <w:p>
       <w:pPr>
@@ -898,7 +910,7 @@
   <w:abstractNum w:abstractNumId="4">
     <w:nsid w:val="31B478CC"/>
     <w:multiLevelType w:val="hybridMultilevel"/>
-    <w:tmpl w:val="D56E6202"/>
+    <w:tmpl w:val="693A4648"/>
     <w:lvl w:ilvl="0" w:tplc="04070001">
       <w:start w:val="1"/>
       <w:numFmt w:val="bullet"/>

</xml_diff>